<commit_message>
Done with report for procedures
</commit_message>
<xml_diff>
--- a/Travel_Agency_report.docx
+++ b/Travel_Agency_report.docx
@@ -134,8 +134,6 @@
       <w:pPr>
         <w:spacing w:after="0"/>
       </w:pPr>
-      <w:bookmarkStart w:id="0" w:name="_GoBack"/>
-      <w:bookmarkEnd w:id="0"/>
     </w:p>
     <w:p>
       <w:pPr>
@@ -888,6 +886,585 @@
       <w:pPr>
         <w:spacing w:after="0"/>
       </w:pPr>
+    </w:p>
+    <w:p>
+      <w:pPr>
+        <w:spacing w:after="0"/>
+      </w:pPr>
+      <w:r>
+        <w:lastRenderedPageBreak/>
+        <w:t xml:space="preserve">3.1.3.4. </w:t>
+      </w:r>
+      <w:r>
+        <w:t>α</w:t>
+      </w:r>
+      <w:r>
+        <w:t xml:space="preserve">) </w:t>
+      </w:r>
+      <w:r>
+        <w:t>Η</w:t>
+      </w:r>
+      <w:r>
+        <w:t xml:space="preserve"> </w:t>
+      </w:r>
+      <w:r>
+        <w:rPr>
+          <w:lang w:val="en-US"/>
+        </w:rPr>
+        <w:t>procedure</w:t>
+      </w:r>
+      <w:r>
+        <w:t xml:space="preserve"> </w:t>
+      </w:r>
+      <w:r>
+        <w:rPr>
+          <w:lang w:val="en-US"/>
+        </w:rPr>
+        <w:t>get</w:t>
+      </w:r>
+      <w:r>
+        <w:t>_</w:t>
+      </w:r>
+      <w:r>
+        <w:rPr>
+          <w:lang w:val="en-US"/>
+        </w:rPr>
+        <w:t>Res</w:t>
+      </w:r>
+      <w:r>
+        <w:t>_</w:t>
+      </w:r>
+      <w:r>
+        <w:rPr>
+          <w:lang w:val="en-US"/>
+        </w:rPr>
+        <w:t>Offers</w:t>
+      </w:r>
+      <w:r>
+        <w:t>_</w:t>
+      </w:r>
+      <w:r>
+        <w:rPr>
+          <w:lang w:val="en-US"/>
+        </w:rPr>
+        <w:t>Names</w:t>
+      </w:r>
+      <w:r>
+        <w:t xml:space="preserve">(), </w:t>
+      </w:r>
+      <w:r>
+        <w:t>παίρνει</w:t>
+      </w:r>
+      <w:r>
+        <w:t xml:space="preserve"> </w:t>
+      </w:r>
+      <w:r>
+        <w:t>ως</w:t>
+      </w:r>
+      <w:r>
+        <w:t xml:space="preserve"> </w:t>
+      </w:r>
+      <w:r>
+        <w:t>ορίσματα</w:t>
+      </w:r>
+      <w:r>
+        <w:t xml:space="preserve"> </w:t>
+      </w:r>
+      <w:r>
+        <w:t xml:space="preserve">δύο τιμές, και επιστρέφει τα ονόματα των πελατών </w:t>
+      </w:r>
+      <w:r>
+        <w:t>που έκαναν κρατήσεις σε προσφορές ταξιδιών και πλήρωσαν για προκαταβολή, ποσό ανάμεσα στις δύο τιμές.</w:t>
+      </w:r>
+    </w:p>
+    <w:p>
+      <w:pPr>
+        <w:spacing w:after="0"/>
+      </w:pPr>
+    </w:p>
+    <w:p>
+      <w:pPr>
+        <w:spacing w:after="0"/>
+      </w:pPr>
+      <w:r>
+        <w:t>Καλούμε</w:t>
+      </w:r>
+      <w:r>
+        <w:t xml:space="preserve"> </w:t>
+      </w:r>
+      <w:r>
+        <w:t>την</w:t>
+      </w:r>
+      <w:r>
+        <w:t xml:space="preserve"> </w:t>
+      </w:r>
+      <w:r>
+        <w:rPr>
+          <w:lang w:val="en-US"/>
+        </w:rPr>
+        <w:t>get</w:t>
+      </w:r>
+      <w:r>
+        <w:t>_</w:t>
+      </w:r>
+      <w:r>
+        <w:rPr>
+          <w:lang w:val="en-US"/>
+        </w:rPr>
+        <w:t>Res</w:t>
+      </w:r>
+      <w:r>
+        <w:t>_</w:t>
+      </w:r>
+      <w:r>
+        <w:rPr>
+          <w:lang w:val="en-US"/>
+        </w:rPr>
+        <w:t>Offers</w:t>
+      </w:r>
+      <w:r>
+        <w:t>_</w:t>
+      </w:r>
+      <w:r>
+        <w:rPr>
+          <w:lang w:val="en-US"/>
+        </w:rPr>
+        <w:t>Names</w:t>
+      </w:r>
+      <w:r>
+        <w:t xml:space="preserve">(), </w:t>
+      </w:r>
+      <w:r>
+        <w:t>με</w:t>
+      </w:r>
+      <w:r>
+        <w:t xml:space="preserve"> </w:t>
+      </w:r>
+      <w:r>
+        <w:t>ορίσματα τις τιμές 50 και 70 (καθώς οι τιμές που επιστρέφει είναι πάρα πολλές, φαίνονται μόνο μερικές από το τέλος:</w:t>
+      </w:r>
+    </w:p>
+    <w:p>
+      <w:pPr>
+        <w:spacing w:after="0"/>
+      </w:pPr>
+      <w:r>
+        <w:drawing>
+          <wp:inline distT="0" distB="0" distL="0" distR="0" wp14:anchorId="7A582F85" wp14:editId="15A5AE1E">
+            <wp:extent cx="5274310" cy="2662184"/>
+            <wp:effectExtent l="0" t="0" r="2540" b="5080"/>
+            <wp:docPr id="9" name="Εικόνα 9"/>
+            <wp:cNvGraphicFramePr>
+              <a:graphicFrameLocks xmlns:a="http://schemas.openxmlformats.org/drawingml/2006/main" noChangeAspect="1"/>
+            </wp:cNvGraphicFramePr>
+            <a:graphic xmlns:a="http://schemas.openxmlformats.org/drawingml/2006/main">
+              <a:graphicData uri="http://schemas.openxmlformats.org/drawingml/2006/picture">
+                <pic:pic xmlns:pic="http://schemas.openxmlformats.org/drawingml/2006/picture">
+                  <pic:nvPicPr>
+                    <pic:cNvPr id="0" name=""/>
+                    <pic:cNvPicPr/>
+                  </pic:nvPicPr>
+                  <pic:blipFill>
+                    <a:blip r:embed="rId11"/>
+                    <a:stretch>
+                      <a:fillRect/>
+                    </a:stretch>
+                  </pic:blipFill>
+                  <pic:spPr>
+                    <a:xfrm>
+                      <a:off x="0" y="0"/>
+                      <a:ext cx="5274310" cy="2662184"/>
+                    </a:xfrm>
+                    <a:prstGeom prst="rect">
+                      <a:avLst/>
+                    </a:prstGeom>
+                  </pic:spPr>
+                </pic:pic>
+              </a:graphicData>
+            </a:graphic>
+          </wp:inline>
+        </w:drawing>
+      </w:r>
+    </w:p>
+    <w:p>
+      <w:pPr>
+        <w:spacing w:after="0"/>
+      </w:pPr>
+    </w:p>
+    <w:p>
+      <w:pPr>
+        <w:spacing w:after="0"/>
+      </w:pPr>
+      <w:r>
+        <w:t>β</w:t>
+      </w:r>
+      <w:r>
+        <w:t xml:space="preserve">) </w:t>
+      </w:r>
+      <w:r>
+        <w:t>Η</w:t>
+      </w:r>
+      <w:r>
+        <w:t xml:space="preserve"> </w:t>
+      </w:r>
+      <w:r>
+        <w:rPr>
+          <w:lang w:val="en-US"/>
+        </w:rPr>
+        <w:t>procedure</w:t>
+      </w:r>
+      <w:r>
+        <w:t xml:space="preserve"> </w:t>
+      </w:r>
+      <w:r>
+        <w:rPr>
+          <w:lang w:val="en-US"/>
+        </w:rPr>
+        <w:t>get</w:t>
+      </w:r>
+      <w:r>
+        <w:t>_</w:t>
+      </w:r>
+      <w:r>
+        <w:rPr>
+          <w:lang w:val="en-US"/>
+        </w:rPr>
+        <w:t>Offers</w:t>
+      </w:r>
+      <w:r>
+        <w:t>_</w:t>
+      </w:r>
+      <w:r>
+        <w:rPr>
+          <w:lang w:val="en-US"/>
+        </w:rPr>
+        <w:t>Participation</w:t>
+      </w:r>
+      <w:r>
+        <w:t xml:space="preserve">(), </w:t>
+      </w:r>
+      <w:r>
+        <w:t>παίρνει</w:t>
+      </w:r>
+      <w:r>
+        <w:t xml:space="preserve"> </w:t>
+      </w:r>
+      <w:r>
+        <w:t>ως</w:t>
+      </w:r>
+      <w:r>
+        <w:t xml:space="preserve"> </w:t>
+      </w:r>
+      <w:r>
+        <w:t>όρισμα</w:t>
+      </w:r>
+      <w:r>
+        <w:t xml:space="preserve"> </w:t>
+      </w:r>
+      <w:r>
+        <w:t>ένα</w:t>
+      </w:r>
+      <w:r>
+        <w:t xml:space="preserve"> </w:t>
+      </w:r>
+      <w:r>
+        <w:t>επώνυμο και επιστρέφει το πλήθος των πελατών ανά προσφορά ταξιδιού, αν υπάρχουν πολύ πελάτες με αυτό το επίθετο ή το όνομα, το επώνυμο και την προσφορά ταξιδιού αν υπάρχει μονή αντιστοιχία.</w:t>
+      </w:r>
+    </w:p>
+    <w:p>
+      <w:pPr>
+        <w:spacing w:after="0"/>
+      </w:pPr>
+    </w:p>
+    <w:p>
+      <w:pPr>
+        <w:spacing w:after="0"/>
+      </w:pPr>
+      <w:r>
+        <w:t>Καλούμε</w:t>
+      </w:r>
+      <w:r>
+        <w:t xml:space="preserve"> </w:t>
+      </w:r>
+      <w:r>
+        <w:t>την</w:t>
+      </w:r>
+      <w:r>
+        <w:t xml:space="preserve"> </w:t>
+      </w:r>
+      <w:r>
+        <w:rPr>
+          <w:lang w:val="en-US"/>
+        </w:rPr>
+        <w:t>get</w:t>
+      </w:r>
+      <w:r>
+        <w:t>_</w:t>
+      </w:r>
+      <w:r>
+        <w:rPr>
+          <w:lang w:val="en-US"/>
+        </w:rPr>
+        <w:t>Offers</w:t>
+      </w:r>
+      <w:r>
+        <w:t>_</w:t>
+      </w:r>
+      <w:r>
+        <w:rPr>
+          <w:lang w:val="en-US"/>
+        </w:rPr>
+        <w:t>Participation</w:t>
+      </w:r>
+      <w:r>
+        <w:t xml:space="preserve">(), </w:t>
+      </w:r>
+      <w:r>
+        <w:t>με</w:t>
+      </w:r>
+      <w:r>
+        <w:t xml:space="preserve"> </w:t>
+      </w:r>
+      <w:r>
+        <w:t xml:space="preserve">όρισμα το επίθετο </w:t>
+      </w:r>
+      <w:r>
+        <w:t>“</w:t>
+      </w:r>
+      <w:r>
+        <w:rPr>
+          <w:lang w:val="en-US"/>
+        </w:rPr>
+        <w:t>Griffin</w:t>
+      </w:r>
+      <w:r>
+        <w:t>”</w:t>
+      </w:r>
+      <w:r>
+        <w:t>. Το επώνυμο εμφανίζεται πάνω από μία φορές (72 στο σύνολο), άρα μας επιστρέφει το πλήθος των πελατών ανά προσφορά ταξιδιού με αυτό το επώνυμο:</w:t>
+      </w:r>
+    </w:p>
+    <w:p>
+      <w:pPr>
+        <w:spacing w:after="0"/>
+      </w:pPr>
+      <w:r>
+        <w:drawing>
+          <wp:inline distT="0" distB="0" distL="0" distR="0" wp14:anchorId="2B5E4485" wp14:editId="346FE161">
+            <wp:extent cx="5274310" cy="2051121"/>
+            <wp:effectExtent l="0" t="0" r="2540" b="6350"/>
+            <wp:docPr id="10" name="Εικόνα 10"/>
+            <wp:cNvGraphicFramePr>
+              <a:graphicFrameLocks xmlns:a="http://schemas.openxmlformats.org/drawingml/2006/main" noChangeAspect="1"/>
+            </wp:cNvGraphicFramePr>
+            <a:graphic xmlns:a="http://schemas.openxmlformats.org/drawingml/2006/main">
+              <a:graphicData uri="http://schemas.openxmlformats.org/drawingml/2006/picture">
+                <pic:pic xmlns:pic="http://schemas.openxmlformats.org/drawingml/2006/picture">
+                  <pic:nvPicPr>
+                    <pic:cNvPr id="0" name=""/>
+                    <pic:cNvPicPr/>
+                  </pic:nvPicPr>
+                  <pic:blipFill>
+                    <a:blip r:embed="rId12"/>
+                    <a:stretch>
+                      <a:fillRect/>
+                    </a:stretch>
+                  </pic:blipFill>
+                  <pic:spPr>
+                    <a:xfrm>
+                      <a:off x="0" y="0"/>
+                      <a:ext cx="5274310" cy="2051121"/>
+                    </a:xfrm>
+                    <a:prstGeom prst="rect">
+                      <a:avLst/>
+                    </a:prstGeom>
+                  </pic:spPr>
+                </pic:pic>
+              </a:graphicData>
+            </a:graphic>
+          </wp:inline>
+        </w:drawing>
+      </w:r>
+    </w:p>
+    <w:p>
+      <w:pPr>
+        <w:spacing w:after="0"/>
+      </w:pPr>
+    </w:p>
+    <w:p>
+      <w:pPr>
+        <w:spacing w:after="0"/>
+        <w:rPr>
+          <w:lang w:val="en-US"/>
+        </w:rPr>
+      </w:pPr>
+    </w:p>
+    <w:p>
+      <w:pPr>
+        <w:spacing w:after="0"/>
+        <w:rPr>
+          <w:lang w:val="en-US"/>
+        </w:rPr>
+      </w:pPr>
+    </w:p>
+    <w:p>
+      <w:pPr>
+        <w:spacing w:after="0"/>
+        <w:rPr>
+          <w:lang w:val="en-US"/>
+        </w:rPr>
+      </w:pPr>
+    </w:p>
+    <w:p>
+      <w:pPr>
+        <w:spacing w:after="0"/>
+      </w:pPr>
+      <w:bookmarkStart w:id="0" w:name="_GoBack"/>
+      <w:bookmarkEnd w:id="0"/>
+      <w:r>
+        <w:lastRenderedPageBreak/>
+        <w:t>Καλούμε</w:t>
+      </w:r>
+      <w:r>
+        <w:t xml:space="preserve"> </w:t>
+      </w:r>
+      <w:r>
+        <w:t>την</w:t>
+      </w:r>
+      <w:r>
+        <w:t xml:space="preserve"> </w:t>
+      </w:r>
+      <w:r>
+        <w:rPr>
+          <w:lang w:val="en-US"/>
+        </w:rPr>
+        <w:t>get</w:t>
+      </w:r>
+      <w:r>
+        <w:t>_</w:t>
+      </w:r>
+      <w:r>
+        <w:rPr>
+          <w:lang w:val="en-US"/>
+        </w:rPr>
+        <w:t>Offers</w:t>
+      </w:r>
+      <w:r>
+        <w:t>_</w:t>
+      </w:r>
+      <w:r>
+        <w:rPr>
+          <w:lang w:val="en-US"/>
+        </w:rPr>
+        <w:t>Participation</w:t>
+      </w:r>
+      <w:r>
+        <w:t xml:space="preserve">(), </w:t>
+      </w:r>
+      <w:r>
+        <w:t>με</w:t>
+      </w:r>
+      <w:r>
+        <w:t xml:space="preserve"> </w:t>
+      </w:r>
+      <w:r>
+        <w:t xml:space="preserve">όρισμα το επίθετο </w:t>
+      </w:r>
+      <w:r>
+        <w:t>“</w:t>
+      </w:r>
+      <w:proofErr w:type="spellStart"/>
+      <w:r>
+        <w:rPr>
+          <w:lang w:val="en-US"/>
+        </w:rPr>
+        <w:t>Backley</w:t>
+      </w:r>
+      <w:proofErr w:type="spellEnd"/>
+      <w:r>
+        <w:t>”</w:t>
+      </w:r>
+      <w:r>
+        <w:t xml:space="preserve">, που είναι μοναδικό, άρα η </w:t>
+      </w:r>
+      <w:r>
+        <w:rPr>
+          <w:lang w:val="en-US"/>
+        </w:rPr>
+        <w:t>get</w:t>
+      </w:r>
+      <w:r>
+        <w:t>_</w:t>
+      </w:r>
+      <w:r>
+        <w:rPr>
+          <w:lang w:val="en-US"/>
+        </w:rPr>
+        <w:t>Offers</w:t>
+      </w:r>
+      <w:r>
+        <w:t>_</w:t>
+      </w:r>
+      <w:r>
+        <w:rPr>
+          <w:lang w:val="en-US"/>
+        </w:rPr>
+        <w:t>Participation</w:t>
+      </w:r>
+      <w:r>
+        <w:t xml:space="preserve"> </w:t>
+      </w:r>
+      <w:r>
+        <w:t>μας επιστρέφει το όνομα, το επώνυμο και τον κωδικό προσφοράς ταξιδιού αυτού του πελάτη:</w:t>
+      </w:r>
+    </w:p>
+    <w:p>
+      <w:pPr>
+        <w:spacing w:after="0"/>
+        <w:rPr>
+          <w:lang w:val="en-US"/>
+        </w:rPr>
+      </w:pPr>
+      <w:r>
+        <w:rPr>
+          <w:lang w:val="en-US"/>
+        </w:rPr>
+        <w:drawing>
+          <wp:inline distT="0" distB="0" distL="0" distR="0" wp14:anchorId="3950AB6C" wp14:editId="2F760189">
+            <wp:extent cx="5274310" cy="1005415"/>
+            <wp:effectExtent l="0" t="0" r="2540" b="4445"/>
+            <wp:docPr id="11" name="Εικόνα 11"/>
+            <wp:cNvGraphicFramePr>
+              <a:graphicFrameLocks xmlns:a="http://schemas.openxmlformats.org/drawingml/2006/main" noChangeAspect="1"/>
+            </wp:cNvGraphicFramePr>
+            <a:graphic xmlns:a="http://schemas.openxmlformats.org/drawingml/2006/main">
+              <a:graphicData uri="http://schemas.openxmlformats.org/drawingml/2006/picture">
+                <pic:pic xmlns:pic="http://schemas.openxmlformats.org/drawingml/2006/picture">
+                  <pic:nvPicPr>
+                    <pic:cNvPr id="0" name=""/>
+                    <pic:cNvPicPr/>
+                  </pic:nvPicPr>
+                  <pic:blipFill>
+                    <a:blip r:embed="rId13"/>
+                    <a:stretch>
+                      <a:fillRect/>
+                    </a:stretch>
+                  </pic:blipFill>
+                  <pic:spPr>
+                    <a:xfrm>
+                      <a:off x="0" y="0"/>
+                      <a:ext cx="5274310" cy="1005415"/>
+                    </a:xfrm>
+                    <a:prstGeom prst="rect">
+                      <a:avLst/>
+                    </a:prstGeom>
+                  </pic:spPr>
+                </pic:pic>
+              </a:graphicData>
+            </a:graphic>
+          </wp:inline>
+        </w:drawing>
+      </w:r>
     </w:p>
     <w:p>
       <w:pPr>

</xml_diff>